<commit_message>
ngeganti code sedikit + nambah SS di dokumen
</commit_message>
<xml_diff>
--- a/161511006_AuliyaAqmaDinillah_2A_Kelompok_UAS_THT.docx
+++ b/161511006_AuliyaAqmaDinillah_2A_Kelompok_UAS_THT.docx
@@ -244,8 +244,11 @@
       <w:pPr>
         <w:rPr>
           <w:rFonts w:ascii="Times New Roman" w:hAnsi="Times New Roman" w:cs="Times New Roman"/>
+          <w:lang w:val="id-ID"/>
         </w:rPr>
       </w:pPr>
+      <w:bookmarkStart w:id="0" w:name="_GoBack"/>
+      <w:bookmarkEnd w:id="0"/>
     </w:p>
     <w:p>
       <w:pPr>
@@ -253,8 +256,164 @@
           <w:rFonts w:ascii="Times New Roman" w:hAnsi="Times New Roman" w:cs="Times New Roman"/>
         </w:rPr>
       </w:pPr>
-      <w:bookmarkStart w:id="0" w:name="_GoBack"/>
-      <w:bookmarkEnd w:id="0"/>
+      <w:r>
+        <w:rPr>
+          <w:noProof/>
+          <w:lang w:val="id-ID" w:eastAsia="id-ID"/>
+        </w:rPr>
+        <w:drawing>
+          <wp:inline distT="0" distB="0" distL="0" distR="0" wp14:anchorId="28AD235C" wp14:editId="77FF86A3">
+            <wp:extent cx="5942560" cy="814647"/>
+            <wp:effectExtent l="0" t="0" r="1270" b="5080"/>
+            <wp:docPr id="1" name="Picture 1"/>
+            <wp:cNvGraphicFramePr>
+              <a:graphicFrameLocks xmlns:a="http://schemas.openxmlformats.org/drawingml/2006/main" noChangeAspect="1"/>
+            </wp:cNvGraphicFramePr>
+            <a:graphic xmlns:a="http://schemas.openxmlformats.org/drawingml/2006/main">
+              <a:graphicData uri="http://schemas.openxmlformats.org/drawingml/2006/picture">
+                <pic:pic xmlns:pic="http://schemas.openxmlformats.org/drawingml/2006/picture">
+                  <pic:nvPicPr>
+                    <pic:cNvPr id="1" name=""/>
+                    <pic:cNvPicPr/>
+                  </pic:nvPicPr>
+                  <pic:blipFill rotWithShape="1">
+                    <a:blip r:embed="rId4"/>
+                    <a:srcRect t="70405" b="5209"/>
+                    <a:stretch/>
+                  </pic:blipFill>
+                  <pic:spPr bwMode="auto">
+                    <a:xfrm>
+                      <a:off x="0" y="0"/>
+                      <a:ext cx="5943600" cy="814790"/>
+                    </a:xfrm>
+                    <a:prstGeom prst="rect">
+                      <a:avLst/>
+                    </a:prstGeom>
+                    <a:ln>
+                      <a:noFill/>
+                    </a:ln>
+                    <a:extLst>
+                      <a:ext uri="{53640926-AAD7-44D8-BBD7-CCE9431645EC}">
+                        <a14:shadowObscured xmlns:a14="http://schemas.microsoft.com/office/drawing/2010/main"/>
+                      </a:ext>
+                    </a:extLst>
+                  </pic:spPr>
+                </pic:pic>
+              </a:graphicData>
+            </a:graphic>
+          </wp:inline>
+        </w:drawing>
+      </w:r>
+    </w:p>
+    <w:p>
+      <w:pPr>
+        <w:rPr>
+          <w:rFonts w:ascii="Times New Roman" w:hAnsi="Times New Roman" w:cs="Times New Roman"/>
+        </w:rPr>
+      </w:pPr>
+      <w:r>
+        <w:rPr>
+          <w:noProof/>
+          <w:lang w:val="id-ID" w:eastAsia="id-ID"/>
+        </w:rPr>
+        <w:drawing>
+          <wp:inline distT="0" distB="0" distL="0" distR="0" wp14:anchorId="12DFBCC7" wp14:editId="512DB061">
+            <wp:extent cx="5942809" cy="2676699"/>
+            <wp:effectExtent l="0" t="0" r="1270" b="0"/>
+            <wp:docPr id="2" name="Picture 2"/>
+            <wp:cNvGraphicFramePr>
+              <a:graphicFrameLocks xmlns:a="http://schemas.openxmlformats.org/drawingml/2006/main" noChangeAspect="1"/>
+            </wp:cNvGraphicFramePr>
+            <a:graphic xmlns:a="http://schemas.openxmlformats.org/drawingml/2006/main">
+              <a:graphicData uri="http://schemas.openxmlformats.org/drawingml/2006/picture">
+                <pic:pic xmlns:pic="http://schemas.openxmlformats.org/drawingml/2006/picture">
+                  <pic:nvPicPr>
+                    <pic:cNvPr id="1" name=""/>
+                    <pic:cNvPicPr/>
+                  </pic:nvPicPr>
+                  <pic:blipFill rotWithShape="1">
+                    <a:blip r:embed="rId5"/>
+                    <a:srcRect t="9205" b="10676"/>
+                    <a:stretch/>
+                  </pic:blipFill>
+                  <pic:spPr bwMode="auto">
+                    <a:xfrm>
+                      <a:off x="0" y="0"/>
+                      <a:ext cx="5943600" cy="2677055"/>
+                    </a:xfrm>
+                    <a:prstGeom prst="rect">
+                      <a:avLst/>
+                    </a:prstGeom>
+                    <a:ln>
+                      <a:noFill/>
+                    </a:ln>
+                    <a:extLst>
+                      <a:ext uri="{53640926-AAD7-44D8-BBD7-CCE9431645EC}">
+                        <a14:shadowObscured xmlns:a14="http://schemas.microsoft.com/office/drawing/2010/main"/>
+                      </a:ext>
+                    </a:extLst>
+                  </pic:spPr>
+                </pic:pic>
+              </a:graphicData>
+            </a:graphic>
+          </wp:inline>
+        </w:drawing>
+      </w:r>
+    </w:p>
+    <w:p>
+      <w:pPr>
+        <w:rPr>
+          <w:rFonts w:ascii="Times New Roman" w:hAnsi="Times New Roman" w:cs="Times New Roman"/>
+        </w:rPr>
+      </w:pPr>
+      <w:r>
+        <w:rPr>
+          <w:noProof/>
+          <w:lang w:val="id-ID" w:eastAsia="id-ID"/>
+        </w:rPr>
+        <w:drawing>
+          <wp:inline distT="0" distB="0" distL="0" distR="0" wp14:anchorId="63BB58F6" wp14:editId="6EA3E3A7">
+            <wp:extent cx="5941731" cy="1080250"/>
+            <wp:effectExtent l="0" t="0" r="1905" b="5715"/>
+            <wp:docPr id="3" name="Picture 3"/>
+            <wp:cNvGraphicFramePr>
+              <a:graphicFrameLocks xmlns:a="http://schemas.openxmlformats.org/drawingml/2006/main" noChangeAspect="1"/>
+            </wp:cNvGraphicFramePr>
+            <a:graphic xmlns:a="http://schemas.openxmlformats.org/drawingml/2006/main">
+              <a:graphicData uri="http://schemas.openxmlformats.org/drawingml/2006/picture">
+                <pic:pic xmlns:pic="http://schemas.openxmlformats.org/drawingml/2006/picture">
+                  <pic:nvPicPr>
+                    <pic:cNvPr id="1" name=""/>
+                    <pic:cNvPicPr/>
+                  </pic:nvPicPr>
+                  <pic:blipFill rotWithShape="1">
+                    <a:blip r:embed="rId6"/>
+                    <a:srcRect t="9207" b="58453"/>
+                    <a:stretch/>
+                  </pic:blipFill>
+                  <pic:spPr bwMode="auto">
+                    <a:xfrm>
+                      <a:off x="0" y="0"/>
+                      <a:ext cx="5943600" cy="1080590"/>
+                    </a:xfrm>
+                    <a:prstGeom prst="rect">
+                      <a:avLst/>
+                    </a:prstGeom>
+                    <a:ln>
+                      <a:noFill/>
+                    </a:ln>
+                    <a:extLst>
+                      <a:ext uri="{53640926-AAD7-44D8-BBD7-CCE9431645EC}">
+                        <a14:shadowObscured xmlns:a14="http://schemas.microsoft.com/office/drawing/2010/main"/>
+                      </a:ext>
+                    </a:extLst>
+                  </pic:spPr>
+                </pic:pic>
+              </a:graphicData>
+            </a:graphic>
+          </wp:inline>
+        </w:drawing>
+      </w:r>
     </w:p>
     <w:sectPr>
       <w:pgSz w:w="12240" w:h="15840"/>
@@ -696,6 +855,7 @@
       <w:spacing w:after="0" w:line="240" w:lineRule="auto"/>
     </w:pPr>
     <w:tblPr>
+      <w:tblInd w:w="0" w:type="dxa"/>
       <w:tblBorders>
         <w:top w:val="single" w:sz="4" w:space="0" w:color="auto"/>
         <w:left w:val="single" w:sz="4" w:space="0" w:color="auto"/>
@@ -704,6 +864,12 @@
         <w:insideH w:val="single" w:sz="4" w:space="0" w:color="auto"/>
         <w:insideV w:val="single" w:sz="4" w:space="0" w:color="auto"/>
       </w:tblBorders>
+      <w:tblCellMar>
+        <w:top w:w="0" w:type="dxa"/>
+        <w:left w:w="108" w:type="dxa"/>
+        <w:bottom w:w="0" w:type="dxa"/>
+        <w:right w:w="108" w:type="dxa"/>
+      </w:tblCellMar>
     </w:tblPr>
   </w:style>
 </w:styles>

</xml_diff>